<commit_message>
Adiciona diagrama da arquitetura e documentação da arquitetura
</commit_message>
<xml_diff>
--- a/docs/Documentação de Classes.docx
+++ b/docs/Documentação de Classes.docx
@@ -4,6 +4,27 @@
   <w:body>
     <w:p>
       <w:pPr>
+        <w:jc w:val="center"/>
+        <w:rPr>
+          <w:b/>
+          <w:bCs/>
+          <w:sz w:val="32"/>
+          <w:szCs w:val="32"/>
+        </w:rPr>
+      </w:pPr>
+      <w:r>
+        <w:rPr>
+          <w:b/>
+          <w:bCs/>
+          <w:sz w:val="32"/>
+          <w:szCs w:val="32"/>
+        </w:rPr>
+        <w:t>Empréstimos Online</w:t>
+      </w:r>
+    </w:p>
+    <w:p>
+      <w:pPr>
+        <w:jc w:val="center"/>
         <w:rPr>
           <w:b/>
           <w:bCs/>
@@ -2653,6 +2674,20 @@
           </w:p>
         </w:tc>
       </w:tr>
+    </w:tbl>
+    <w:p/>
+    <w:tbl>
+      <w:tblPr>
+        <w:tblStyle w:val="TableGrid"/>
+        <w:tblW w:w="8351" w:type="dxa"/>
+        <w:tblLook w:val="04A0" w:firstRow="1" w:lastRow="0" w:firstColumn="1" w:lastColumn="0" w:noHBand="0" w:noVBand="1"/>
+      </w:tblPr>
+      <w:tblGrid>
+        <w:gridCol w:w="1996"/>
+        <w:gridCol w:w="1970"/>
+        <w:gridCol w:w="3259"/>
+        <w:gridCol w:w="1126"/>
+      </w:tblGrid>
       <w:tr>
         <w:trPr>
           <w:trHeight w:val="234"/>
@@ -2679,6 +2714,7 @@
                 <w:sz w:val="24"/>
                 <w:szCs w:val="24"/>
               </w:rPr>
+              <w:lastRenderedPageBreak/>
               <w:t>Nome</w:t>
             </w:r>
           </w:p>
@@ -2792,7 +2828,6 @@
                 <w:sz w:val="24"/>
                 <w:szCs w:val="24"/>
               </w:rPr>
-              <w:lastRenderedPageBreak/>
               <w:t>Responsabilidade</w:t>
             </w:r>
           </w:p>
@@ -5206,7 +5241,6 @@
     </w:tbl>
     <w:p/>
     <w:p/>
-    <w:p/>
     <w:tbl>
       <w:tblPr>
         <w:tblStyle w:val="TableGrid"/>
@@ -5246,7 +5280,6 @@
                 <w:sz w:val="24"/>
                 <w:szCs w:val="24"/>
               </w:rPr>
-              <w:lastRenderedPageBreak/>
               <w:t>Nome</w:t>
             </w:r>
           </w:p>
@@ -7501,7 +7534,6 @@
                 <w:sz w:val="24"/>
                 <w:szCs w:val="24"/>
               </w:rPr>
-              <w:lastRenderedPageBreak/>
               <w:t>Nome</w:t>
             </w:r>
           </w:p>
@@ -9395,15 +9427,6 @@
         </w:tc>
       </w:tr>
     </w:tbl>
-    <w:p>
-      <w:pPr>
-        <w:rPr>
-          <w:rFonts w:cstheme="minorHAnsi"/>
-          <w:sz w:val="24"/>
-          <w:szCs w:val="24"/>
-        </w:rPr>
-      </w:pPr>
-    </w:p>
     <w:p>
       <w:pPr>
         <w:rPr>

</xml_diff>